<commit_message>
Added physics engine section to Planning & Design doc
Signed-off-by: Andrew Pigram <amp942@uowmail.edu.au>
</commit_message>
<xml_diff>
--- a/docs/Planning and Design.docx
+++ b/docs/Planning and Design.docx
@@ -1,7 +1,9 @@
 
 <file path=word/document.xml><?xml version="1.0" encoding="utf-8"?>
-<w:document xmlns:ve="http://schemas.openxmlformats.org/markup-compatibility/2006" xmlns:o="urn:schemas-microsoft-com:office:office" xmlns:r="http://schemas.openxmlformats.org/officeDocument/2006/relationships" xmlns:m="http://schemas.openxmlformats.org/officeDocument/2006/math" xmlns:v="urn:schemas-microsoft-com:vml" xmlns:wp="http://schemas.openxmlformats.org/drawingml/2006/wordprocessingDrawing" xmlns:w10="urn:schemas-microsoft-com:office:word" xmlns:w="http://schemas.openxmlformats.org/wordprocessingml/2006/main" xmlns:wne="http://schemas.microsoft.com/office/word/2006/wordml">
+<w:document xmlns:wpc="http://schemas.microsoft.com/office/word/2010/wordprocessingCanvas" xmlns:mc="http://schemas.openxmlformats.org/markup-compatibility/2006" xmlns:o="urn:schemas-microsoft-com:office:office" xmlns:r="http://schemas.openxmlformats.org/officeDocument/2006/relationships" xmlns:m="http://schemas.openxmlformats.org/officeDocument/2006/math" xmlns:v="urn:schemas-microsoft-com:vml" xmlns:wp14="http://schemas.microsoft.com/office/word/2010/wordprocessingDrawing" xmlns:wp="http://schemas.openxmlformats.org/drawingml/2006/wordprocessingDrawing" xmlns:w10="urn:schemas-microsoft-com:office:word" xmlns:w="http://schemas.openxmlformats.org/wordprocessingml/2006/main" xmlns:w14="http://schemas.microsoft.com/office/word/2010/wordml" xmlns:wpg="http://schemas.microsoft.com/office/word/2010/wordprocessingGroup" xmlns:wpi="http://schemas.microsoft.com/office/word/2010/wordprocessingInk" xmlns:wne="http://schemas.microsoft.com/office/word/2006/wordml" xmlns:wps="http://schemas.microsoft.com/office/word/2010/wordprocessingShape" mc:Ignorable="w14 wp14">
   <w:body>
+    <w:bookmarkStart w:id="0" w:name="_GoBack" w:displacedByCustomXml="next"/>
+    <w:bookmarkEnd w:id="0" w:displacedByCustomXml="next"/>
     <w:sdt>
       <w:sdtPr>
         <w:rPr>
@@ -19,6 +21,7 @@
           <w:docPartUnique/>
         </w:docPartObj>
       </w:sdtPr>
+      <w:sdtEndPr/>
       <w:sdtContent>
         <w:p>
           <w:pPr>
@@ -49,7 +52,7 @@
           <w:r>
             <w:fldChar w:fldCharType="separate"/>
           </w:r>
-          <w:hyperlink w:anchor="_Toc320974664" w:history="1">
+          <w:hyperlink w:anchor="_Toc321085943" w:history="1">
             <w:r>
               <w:rPr>
                 <w:rStyle w:val="Hyperlink"/>
@@ -76,7 +79,7 @@
                 <w:noProof/>
                 <w:webHidden/>
               </w:rPr>
-              <w:instrText xml:space="preserve"> PAGEREF _Toc320974664 \h </w:instrText>
+              <w:instrText xml:space="preserve"> PAGEREF _Toc321085943 \h </w:instrText>
             </w:r>
             <w:r>
               <w:rPr>
@@ -119,7 +122,7 @@
               <w:lang w:eastAsia="en-AU"/>
             </w:rPr>
           </w:pPr>
-          <w:hyperlink w:anchor="_Toc320974665" w:history="1">
+          <w:hyperlink w:anchor="_Toc321085944" w:history="1">
             <w:r>
               <w:rPr>
                 <w:rStyle w:val="Hyperlink"/>
@@ -146,7 +149,7 @@
                 <w:noProof/>
                 <w:webHidden/>
               </w:rPr>
-              <w:instrText xml:space="preserve"> PAGEREF _Toc320974665 \h </w:instrText>
+              <w:instrText xml:space="preserve"> PAGEREF _Toc321085944 \h </w:instrText>
             </w:r>
             <w:r>
               <w:rPr>
@@ -189,7 +192,7 @@
               <w:lang w:eastAsia="en-AU"/>
             </w:rPr>
           </w:pPr>
-          <w:hyperlink w:anchor="_Toc320974666" w:history="1">
+          <w:hyperlink w:anchor="_Toc321085945" w:history="1">
             <w:r>
               <w:rPr>
                 <w:rStyle w:val="Hyperlink"/>
@@ -216,7 +219,7 @@
                 <w:noProof/>
                 <w:webHidden/>
               </w:rPr>
-              <w:instrText xml:space="preserve"> PAGEREF _Toc320974666 \h </w:instrText>
+              <w:instrText xml:space="preserve"> PAGEREF _Toc321085945 \h </w:instrText>
             </w:r>
             <w:r>
               <w:rPr>
@@ -259,7 +262,7 @@
               <w:lang w:eastAsia="en-AU"/>
             </w:rPr>
           </w:pPr>
-          <w:hyperlink w:anchor="_Toc320974667" w:history="1">
+          <w:hyperlink w:anchor="_Toc321085946" w:history="1">
             <w:r>
               <w:rPr>
                 <w:rStyle w:val="Hyperlink"/>
@@ -286,7 +289,7 @@
                 <w:noProof/>
                 <w:webHidden/>
               </w:rPr>
-              <w:instrText xml:space="preserve"> PAGEREF _Toc320974667 \h </w:instrText>
+              <w:instrText xml:space="preserve"> PAGEREF _Toc321085946 \h </w:instrText>
             </w:r>
             <w:r>
               <w:rPr>
@@ -329,7 +332,7 @@
               <w:lang w:eastAsia="en-AU"/>
             </w:rPr>
           </w:pPr>
-          <w:hyperlink w:anchor="_Toc320974668" w:history="1">
+          <w:hyperlink w:anchor="_Toc321085947" w:history="1">
             <w:r>
               <w:rPr>
                 <w:rStyle w:val="Hyperlink"/>
@@ -356,7 +359,7 @@
                 <w:noProof/>
                 <w:webHidden/>
               </w:rPr>
-              <w:instrText xml:space="preserve"> PAGEREF _Toc320974668 \h </w:instrText>
+              <w:instrText xml:space="preserve"> PAGEREF _Toc321085947 \h </w:instrText>
             </w:r>
             <w:r>
               <w:rPr>
@@ -399,7 +402,7 @@
               <w:lang w:eastAsia="en-AU"/>
             </w:rPr>
           </w:pPr>
-          <w:hyperlink w:anchor="_Toc320974669" w:history="1">
+          <w:hyperlink w:anchor="_Toc321085948" w:history="1">
             <w:r>
               <w:rPr>
                 <w:rStyle w:val="Hyperlink"/>
@@ -426,7 +429,7 @@
                 <w:noProof/>
                 <w:webHidden/>
               </w:rPr>
-              <w:instrText xml:space="preserve"> PAGEREF _Toc320974669 \h </w:instrText>
+              <w:instrText xml:space="preserve"> PAGEREF _Toc321085948 \h </w:instrText>
             </w:r>
             <w:r>
               <w:rPr>
@@ -469,7 +472,7 @@
               <w:lang w:eastAsia="en-AU"/>
             </w:rPr>
           </w:pPr>
-          <w:hyperlink w:anchor="_Toc320974670" w:history="1">
+          <w:hyperlink w:anchor="_Toc321085949" w:history="1">
             <w:r>
               <w:rPr>
                 <w:rStyle w:val="Hyperlink"/>
@@ -496,7 +499,7 @@
                 <w:noProof/>
                 <w:webHidden/>
               </w:rPr>
-              <w:instrText xml:space="preserve"> PAGEREF _Toc320974670 \h </w:instrText>
+              <w:instrText xml:space="preserve"> PAGEREF _Toc321085949 \h </w:instrText>
             </w:r>
             <w:r>
               <w:rPr>
@@ -539,7 +542,7 @@
               <w:lang w:eastAsia="en-AU"/>
             </w:rPr>
           </w:pPr>
-          <w:hyperlink w:anchor="_Toc320974671" w:history="1">
+          <w:hyperlink w:anchor="_Toc321085950" w:history="1">
             <w:r>
               <w:rPr>
                 <w:rStyle w:val="Hyperlink"/>
@@ -566,7 +569,7 @@
                 <w:noProof/>
                 <w:webHidden/>
               </w:rPr>
-              <w:instrText xml:space="preserve"> PAGEREF _Toc320974671 \h </w:instrText>
+              <w:instrText xml:space="preserve"> PAGEREF _Toc321085950 \h </w:instrText>
             </w:r>
             <w:r>
               <w:rPr>
@@ -609,7 +612,7 @@
               <w:lang w:eastAsia="en-AU"/>
             </w:rPr>
           </w:pPr>
-          <w:hyperlink w:anchor="_Toc320974672" w:history="1">
+          <w:hyperlink w:anchor="_Toc321085951" w:history="1">
             <w:r>
               <w:rPr>
                 <w:rStyle w:val="Hyperlink"/>
@@ -636,7 +639,7 @@
                 <w:noProof/>
                 <w:webHidden/>
               </w:rPr>
-              <w:instrText xml:space="preserve"> PAGEREF _Toc320974672 \h </w:instrText>
+              <w:instrText xml:space="preserve"> PAGEREF _Toc321085951 \h </w:instrText>
             </w:r>
             <w:r>
               <w:rPr>
@@ -679,13 +682,13 @@
               <w:lang w:eastAsia="en-AU"/>
             </w:rPr>
           </w:pPr>
-          <w:hyperlink w:anchor="_Toc320974673" w:history="1">
+          <w:hyperlink w:anchor="_Toc321085952" w:history="1">
             <w:r>
               <w:rPr>
                 <w:rStyle w:val="Hyperlink"/>
                 <w:noProof/>
               </w:rPr>
-              <w:t>Afterthoughts</w:t>
+              <w:t>Physics Engine</w:t>
             </w:r>
             <w:r>
               <w:rPr>
@@ -706,7 +709,7 @@
                 <w:noProof/>
                 <w:webHidden/>
               </w:rPr>
-              <w:instrText xml:space="preserve"> PAGEREF _Toc320974673 \h </w:instrText>
+              <w:instrText xml:space="preserve"> PAGEREF _Toc321085952 \h </w:instrText>
             </w:r>
             <w:r>
               <w:rPr>
@@ -726,7 +729,7 @@
                 <w:noProof/>
                 <w:webHidden/>
               </w:rPr>
-              <w:t>6</w:t>
+              <w:t>5</w:t>
             </w:r>
             <w:r>
               <w:rPr>
@@ -749,12 +752,292 @@
               <w:lang w:eastAsia="en-AU"/>
             </w:rPr>
           </w:pPr>
-          <w:hyperlink w:anchor="_Toc320974674" w:history="1">
+          <w:hyperlink w:anchor="_Toc321085953" w:history="1">
             <w:r>
               <w:rPr>
                 <w:rStyle w:val="Hyperlink"/>
                 <w:noProof/>
               </w:rPr>
+              <w:t>Kinematics</w:t>
+            </w:r>
+            <w:r>
+              <w:rPr>
+                <w:noProof/>
+                <w:webHidden/>
+              </w:rPr>
+              <w:tab/>
+            </w:r>
+            <w:r>
+              <w:rPr>
+                <w:noProof/>
+                <w:webHidden/>
+              </w:rPr>
+              <w:fldChar w:fldCharType="begin"/>
+            </w:r>
+            <w:r>
+              <w:rPr>
+                <w:noProof/>
+                <w:webHidden/>
+              </w:rPr>
+              <w:instrText xml:space="preserve"> PAGEREF _Toc321085953 \h </w:instrText>
+            </w:r>
+            <w:r>
+              <w:rPr>
+                <w:noProof/>
+                <w:webHidden/>
+              </w:rPr>
+            </w:r>
+            <w:r>
+              <w:rPr>
+                <w:noProof/>
+                <w:webHidden/>
+              </w:rPr>
+              <w:fldChar w:fldCharType="separate"/>
+            </w:r>
+            <w:r>
+              <w:rPr>
+                <w:noProof/>
+                <w:webHidden/>
+              </w:rPr>
+              <w:t>5</w:t>
+            </w:r>
+            <w:r>
+              <w:rPr>
+                <w:noProof/>
+                <w:webHidden/>
+              </w:rPr>
+              <w:fldChar w:fldCharType="end"/>
+            </w:r>
+          </w:hyperlink>
+        </w:p>
+        <w:p>
+          <w:pPr>
+            <w:pStyle w:val="TOC2"/>
+            <w:tabs>
+              <w:tab w:val="right" w:leader="dot" w:pos="9016"/>
+            </w:tabs>
+            <w:rPr>
+              <w:rFonts w:eastAsiaTheme="minorEastAsia"/>
+              <w:noProof/>
+              <w:lang w:eastAsia="en-AU"/>
+            </w:rPr>
+          </w:pPr>
+          <w:hyperlink w:anchor="_Toc321085954" w:history="1">
+            <w:r>
+              <w:rPr>
+                <w:rStyle w:val="Hyperlink"/>
+                <w:noProof/>
+              </w:rPr>
+              <w:t>Collision Detection</w:t>
+            </w:r>
+            <w:r>
+              <w:rPr>
+                <w:noProof/>
+                <w:webHidden/>
+              </w:rPr>
+              <w:tab/>
+            </w:r>
+            <w:r>
+              <w:rPr>
+                <w:noProof/>
+                <w:webHidden/>
+              </w:rPr>
+              <w:fldChar w:fldCharType="begin"/>
+            </w:r>
+            <w:r>
+              <w:rPr>
+                <w:noProof/>
+                <w:webHidden/>
+              </w:rPr>
+              <w:instrText xml:space="preserve"> PAGEREF _Toc321085954 \h </w:instrText>
+            </w:r>
+            <w:r>
+              <w:rPr>
+                <w:noProof/>
+                <w:webHidden/>
+              </w:rPr>
+            </w:r>
+            <w:r>
+              <w:rPr>
+                <w:noProof/>
+                <w:webHidden/>
+              </w:rPr>
+              <w:fldChar w:fldCharType="separate"/>
+            </w:r>
+            <w:r>
+              <w:rPr>
+                <w:noProof/>
+                <w:webHidden/>
+              </w:rPr>
+              <w:t>5</w:t>
+            </w:r>
+            <w:r>
+              <w:rPr>
+                <w:noProof/>
+                <w:webHidden/>
+              </w:rPr>
+              <w:fldChar w:fldCharType="end"/>
+            </w:r>
+          </w:hyperlink>
+        </w:p>
+        <w:p>
+          <w:pPr>
+            <w:pStyle w:val="TOC2"/>
+            <w:tabs>
+              <w:tab w:val="right" w:leader="dot" w:pos="9016"/>
+            </w:tabs>
+            <w:rPr>
+              <w:rFonts w:eastAsiaTheme="minorEastAsia"/>
+              <w:noProof/>
+              <w:lang w:eastAsia="en-AU"/>
+            </w:rPr>
+          </w:pPr>
+          <w:hyperlink w:anchor="_Toc321085955" w:history="1">
+            <w:r>
+              <w:rPr>
+                <w:rStyle w:val="Hyperlink"/>
+                <w:noProof/>
+              </w:rPr>
+              <w:t>Fluid Dynamics</w:t>
+            </w:r>
+            <w:r>
+              <w:rPr>
+                <w:noProof/>
+                <w:webHidden/>
+              </w:rPr>
+              <w:tab/>
+            </w:r>
+            <w:r>
+              <w:rPr>
+                <w:noProof/>
+                <w:webHidden/>
+              </w:rPr>
+              <w:fldChar w:fldCharType="begin"/>
+            </w:r>
+            <w:r>
+              <w:rPr>
+                <w:noProof/>
+                <w:webHidden/>
+              </w:rPr>
+              <w:instrText xml:space="preserve"> PAGEREF _Toc321085955 \h </w:instrText>
+            </w:r>
+            <w:r>
+              <w:rPr>
+                <w:noProof/>
+                <w:webHidden/>
+              </w:rPr>
+            </w:r>
+            <w:r>
+              <w:rPr>
+                <w:noProof/>
+                <w:webHidden/>
+              </w:rPr>
+              <w:fldChar w:fldCharType="separate"/>
+            </w:r>
+            <w:r>
+              <w:rPr>
+                <w:noProof/>
+                <w:webHidden/>
+              </w:rPr>
+              <w:t>5</w:t>
+            </w:r>
+            <w:r>
+              <w:rPr>
+                <w:noProof/>
+                <w:webHidden/>
+              </w:rPr>
+              <w:fldChar w:fldCharType="end"/>
+            </w:r>
+          </w:hyperlink>
+        </w:p>
+        <w:p>
+          <w:pPr>
+            <w:pStyle w:val="TOC1"/>
+            <w:tabs>
+              <w:tab w:val="right" w:leader="dot" w:pos="9016"/>
+            </w:tabs>
+            <w:rPr>
+              <w:rFonts w:eastAsiaTheme="minorEastAsia"/>
+              <w:noProof/>
+              <w:lang w:eastAsia="en-AU"/>
+            </w:rPr>
+          </w:pPr>
+          <w:hyperlink w:anchor="_Toc321085956" w:history="1">
+            <w:r>
+              <w:rPr>
+                <w:rStyle w:val="Hyperlink"/>
+                <w:noProof/>
+              </w:rPr>
+              <w:t>Afterthoughts</w:t>
+            </w:r>
+            <w:r>
+              <w:rPr>
+                <w:noProof/>
+                <w:webHidden/>
+              </w:rPr>
+              <w:tab/>
+            </w:r>
+            <w:r>
+              <w:rPr>
+                <w:noProof/>
+                <w:webHidden/>
+              </w:rPr>
+              <w:fldChar w:fldCharType="begin"/>
+            </w:r>
+            <w:r>
+              <w:rPr>
+                <w:noProof/>
+                <w:webHidden/>
+              </w:rPr>
+              <w:instrText xml:space="preserve"> PAGEREF _Toc321085956 \h </w:instrText>
+            </w:r>
+            <w:r>
+              <w:rPr>
+                <w:noProof/>
+                <w:webHidden/>
+              </w:rPr>
+            </w:r>
+            <w:r>
+              <w:rPr>
+                <w:noProof/>
+                <w:webHidden/>
+              </w:rPr>
+              <w:fldChar w:fldCharType="separate"/>
+            </w:r>
+            <w:r>
+              <w:rPr>
+                <w:noProof/>
+                <w:webHidden/>
+              </w:rPr>
+              <w:t>6</w:t>
+            </w:r>
+            <w:r>
+              <w:rPr>
+                <w:noProof/>
+                <w:webHidden/>
+              </w:rPr>
+              <w:fldChar w:fldCharType="end"/>
+            </w:r>
+          </w:hyperlink>
+        </w:p>
+        <w:p>
+          <w:pPr>
+            <w:pStyle w:val="TOC2"/>
+            <w:tabs>
+              <w:tab w:val="right" w:leader="dot" w:pos="9016"/>
+            </w:tabs>
+            <w:rPr>
+              <w:rFonts w:eastAsiaTheme="minorEastAsia"/>
+              <w:noProof/>
+              <w:lang w:eastAsia="en-AU"/>
+            </w:rPr>
+          </w:pPr>
+          <w:hyperlink w:anchor="_Toc321085957" w:history="1">
+            <w:r>
+              <w:rPr>
+                <w:rStyle w:val="Hyperlink"/>
+                <w:noProof/>
+              </w:rPr>
               <w:t>Possible Improvements</w:t>
             </w:r>
             <w:r>
@@ -776,7 +1059,7 @@
                 <w:noProof/>
                 <w:webHidden/>
               </w:rPr>
-              <w:instrText xml:space="preserve"> PAGEREF _Toc320974674 \h </w:instrText>
+              <w:instrText xml:space="preserve"> PAGEREF _Toc321085957 \h </w:instrText>
             </w:r>
             <w:r>
               <w:rPr>
@@ -819,7 +1102,7 @@
               <w:lang w:eastAsia="en-AU"/>
             </w:rPr>
           </w:pPr>
-          <w:hyperlink w:anchor="_Toc320974675" w:history="1">
+          <w:hyperlink w:anchor="_Toc321085958" w:history="1">
             <w:r>
               <w:rPr>
                 <w:rStyle w:val="Hyperlink"/>
@@ -846,7 +1129,7 @@
                 <w:noProof/>
                 <w:webHidden/>
               </w:rPr>
-              <w:instrText xml:space="preserve"> PAGEREF _Toc320974675 \h </w:instrText>
+              <w:instrText xml:space="preserve"> PAGEREF _Toc321085958 \h </w:instrText>
             </w:r>
             <w:r>
               <w:rPr>
@@ -889,7 +1172,7 @@
               <w:lang w:eastAsia="en-AU"/>
             </w:rPr>
           </w:pPr>
-          <w:hyperlink w:anchor="_Toc320974676" w:history="1">
+          <w:hyperlink w:anchor="_Toc321085959" w:history="1">
             <w:r>
               <w:rPr>
                 <w:rStyle w:val="Hyperlink"/>
@@ -916,7 +1199,7 @@
                 <w:noProof/>
                 <w:webHidden/>
               </w:rPr>
-              <w:instrText xml:space="preserve"> PAGEREF _Toc320974676 \h </w:instrText>
+              <w:instrText xml:space="preserve"> PAGEREF _Toc321085959 \h </w:instrText>
             </w:r>
             <w:r>
               <w:rPr>
@@ -954,11 +1237,6 @@
         </w:p>
       </w:sdtContent>
     </w:sdt>
-    <w:p>
-      <w:pPr>
-        <w:pStyle w:val="Heading2"/>
-      </w:pPr>
-    </w:p>
     <w:p>
       <w:pPr>
         <w:rPr>
@@ -978,22 +1256,22 @@
       <w:pPr>
         <w:pStyle w:val="Heading1"/>
       </w:pPr>
-      <w:bookmarkStart w:id="0" w:name="_Toc320974664"/>
+      <w:bookmarkStart w:id="1" w:name="_Toc321085943"/>
       <w:r>
         <w:lastRenderedPageBreak/>
         <w:t>File Structuring</w:t>
       </w:r>
-      <w:bookmarkEnd w:id="0"/>
+      <w:bookmarkEnd w:id="1"/>
     </w:p>
     <w:p>
       <w:pPr>
         <w:pStyle w:val="Heading2"/>
       </w:pPr>
-      <w:bookmarkStart w:id="1" w:name="_Toc320974665"/>
+      <w:bookmarkStart w:id="2" w:name="_Toc321085944"/>
       <w:r>
         <w:t>World File Structure</w:t>
       </w:r>
-      <w:bookmarkEnd w:id="1"/>
+      <w:bookmarkEnd w:id="2"/>
     </w:p>
     <w:p/>
     <w:p>
@@ -1056,7 +1334,7 @@
           <w:insideH w:val="none" w:sz="0" w:space="0" w:color="auto"/>
           <w:insideV w:val="none" w:sz="0" w:space="0" w:color="auto"/>
         </w:tblBorders>
-        <w:tblLook w:val="04A0"/>
+        <w:tblLook w:val="04A0" w:firstRow="1" w:lastRow="0" w:firstColumn="1" w:lastColumn="0" w:noHBand="0" w:noVBand="1"/>
       </w:tblPr>
       <w:tblGrid>
         <w:gridCol w:w="4621"/>
@@ -1480,11 +1758,11 @@
       <w:pPr>
         <w:pStyle w:val="Heading2"/>
       </w:pPr>
-      <w:bookmarkStart w:id="2" w:name="_Toc320974666"/>
+      <w:bookmarkStart w:id="3" w:name="_Toc321085945"/>
       <w:r>
         <w:t>Biome File Structure</w:t>
       </w:r>
-      <w:bookmarkEnd w:id="2"/>
+      <w:bookmarkEnd w:id="3"/>
     </w:p>
     <w:p>
       <w:r>
@@ -1775,22 +2053,22 @@
       <w:pPr>
         <w:pStyle w:val="Heading1"/>
       </w:pPr>
-      <w:bookmarkStart w:id="3" w:name="_Toc320974667"/>
+      <w:bookmarkStart w:id="4" w:name="_Toc321085946"/>
       <w:r>
         <w:lastRenderedPageBreak/>
         <w:t>Engine Design and Optimisation</w:t>
       </w:r>
-      <w:bookmarkEnd w:id="3"/>
+      <w:bookmarkEnd w:id="4"/>
     </w:p>
     <w:p>
       <w:pPr>
         <w:pStyle w:val="Heading2"/>
       </w:pPr>
-      <w:bookmarkStart w:id="4" w:name="_Toc320974668"/>
+      <w:bookmarkStart w:id="5" w:name="_Toc321085947"/>
       <w:r>
         <w:t>Viewport Culling</w:t>
       </w:r>
-      <w:bookmarkEnd w:id="4"/>
+      <w:bookmarkEnd w:id="5"/>
     </w:p>
     <w:p/>
     <w:p>
@@ -1842,7 +2120,7 @@
       <w:tblPr>
         <w:tblStyle w:val="TableGrid"/>
         <w:tblW w:w="0" w:type="auto"/>
-        <w:tblLook w:val="04A0"/>
+        <w:tblLook w:val="04A0" w:firstRow="1" w:lastRow="0" w:firstColumn="1" w:lastColumn="0" w:noHBand="0" w:noVBand="1"/>
       </w:tblPr>
       <w:tblGrid>
         <w:gridCol w:w="1155"/>
@@ -2518,32 +2796,32 @@
       <w:pPr>
         <w:pStyle w:val="Heading1"/>
       </w:pPr>
-      <w:bookmarkStart w:id="5" w:name="_Toc320974669"/>
+      <w:bookmarkStart w:id="6" w:name="_Toc321085948"/>
       <w:r>
         <w:lastRenderedPageBreak/>
         <w:t>Content Generation</w:t>
       </w:r>
-      <w:bookmarkEnd w:id="5"/>
+      <w:bookmarkEnd w:id="6"/>
     </w:p>
     <w:p>
       <w:pPr>
         <w:pStyle w:val="Heading2"/>
       </w:pPr>
-      <w:bookmarkStart w:id="6" w:name="_Toc320974670"/>
+      <w:bookmarkStart w:id="7" w:name="_Toc321085949"/>
       <w:r>
         <w:t>Biome Generation</w:t>
       </w:r>
-      <w:bookmarkEnd w:id="6"/>
+      <w:bookmarkEnd w:id="7"/>
     </w:p>
     <w:p>
       <w:pPr>
         <w:pStyle w:val="Heading3"/>
       </w:pPr>
-      <w:bookmarkStart w:id="7" w:name="_Toc320974671"/>
+      <w:bookmarkStart w:id="8" w:name="_Toc321085950"/>
       <w:r>
         <w:t>Block Generation</w:t>
       </w:r>
-      <w:bookmarkEnd w:id="7"/>
+      <w:bookmarkEnd w:id="8"/>
     </w:p>
     <w:p/>
     <w:p>
@@ -2650,7 +2928,7 @@
                     </pic:cNvPicPr>
                   </pic:nvPicPr>
                   <pic:blipFill>
-                    <a:blip r:embed="rId7" cstate="print"/>
+                    <a:blip r:embed="rId8" cstate="print"/>
                     <a:srcRect/>
                     <a:stretch>
                       <a:fillRect/>
@@ -2709,173 +2987,282 @@
       <w:pPr>
         <w:pStyle w:val="Heading3"/>
       </w:pPr>
-      <w:bookmarkStart w:id="8" w:name="_Toc320974672"/>
+      <w:bookmarkStart w:id="9" w:name="_Toc321085951"/>
       <w:r>
         <w:lastRenderedPageBreak/>
         <w:t>Tree Generation</w:t>
       </w:r>
-      <w:bookmarkEnd w:id="8"/>
+      <w:bookmarkEnd w:id="9"/>
+    </w:p>
+    <w:p>
+      <w:r>
+        <w:t>The idea I had to get trees to spawn in the world in sensible locations was to only allow them to spawn in a certain range of segments and in particular biomes.</w:t>
+      </w:r>
+      <w:r>
+        <w:t xml:space="preserve"> Basically I would read in each of these files within the range and starting from the top row check each row until I found a row that has two blocks together and air above each block</w:t>
+      </w:r>
+      <w:r>
+        <w:t>.</w:t>
+      </w:r>
+    </w:p>
+    <w:p>
+      <w:r>
+        <w:t xml:space="preserve">I would then position a tree in the middle of these two blocks. The plan is to have the trees </w:t>
+      </w:r>
+      <w:r>
+        <w:t>grow as time in the game passes.</w:t>
+      </w:r>
+      <w:r>
+        <w:t xml:space="preserve"> Each tree will have several tree blocks associated with it and a tree top (so as to make it look nice graphically</w:t>
+      </w:r>
+      <w:r>
+        <w:t xml:space="preserve">). </w:t>
+      </w:r>
+      <w:r>
+        <w:t>Each tree block will drop 1 wood when cut down with an axe.</w:t>
+      </w:r>
+    </w:p>
+    <w:p>
+      <w:pPr>
+        <w:rPr>
+          <w:rFonts w:asciiTheme="majorHAnsi" w:eastAsiaTheme="majorEastAsia" w:hAnsiTheme="majorHAnsi" w:cstheme="majorBidi"/>
+          <w:b/>
+          <w:bCs/>
+          <w:color w:val="365F91" w:themeColor="accent1" w:themeShade="BF"/>
+          <w:sz w:val="28"/>
+          <w:szCs w:val="28"/>
+        </w:rPr>
+      </w:pPr>
+      <w:bookmarkStart w:id="10" w:name="_Toc321085952"/>
+      <w:r>
+        <w:br w:type="page"/>
+      </w:r>
+    </w:p>
+    <w:p>
+      <w:pPr>
+        <w:pStyle w:val="Heading1"/>
+      </w:pPr>
+      <w:r>
+        <w:lastRenderedPageBreak/>
+        <w:t>Physics Engine</w:t>
+      </w:r>
+      <w:bookmarkEnd w:id="10"/>
+    </w:p>
+    <w:p>
+      <w:pPr>
+        <w:pStyle w:val="Heading2"/>
+      </w:pPr>
+      <w:bookmarkStart w:id="11" w:name="_Toc321085953"/>
+      <w:r>
+        <w:t>Kinematics</w:t>
+      </w:r>
+      <w:bookmarkEnd w:id="11"/>
+    </w:p>
+    <w:p>
+      <w:r>
+        <w:t xml:space="preserve">So far, basic kinematics has been implemented in Evolution. These include static horizontal motion (i.e. Horizontal motion without acceleration) and dynamic vertical motion (i.e. Vertical motion under the influence of gravity). In future iterations, dynamic horizontal motion will be added to allow for steady increases in speed. </w:t>
+      </w:r>
+    </w:p>
+    <w:p>
+      <w:r>
+        <w:t>The physics engine currently allows for kinematic chains; that is, full jumping arcs can be described by using both static horizontal motion and dynamic vertical motion calculations running in tandem to produce parabolic trajectories without needing to know the launch angle.</w:t>
+      </w:r>
+    </w:p>
+    <w:p>
+      <w:pPr>
+        <w:pStyle w:val="Heading2"/>
+        <w:rPr>
+          <w:sz w:val="28"/>
+          <w:szCs w:val="28"/>
+        </w:rPr>
+      </w:pPr>
+      <w:bookmarkStart w:id="12" w:name="_Toc321085954"/>
+      <w:r>
+        <w:t>Collision Detection</w:t>
+      </w:r>
+      <w:bookmarkEnd w:id="12"/>
+    </w:p>
+    <w:p>
+      <w:r>
+        <w:t xml:space="preserve">No collision detection has been implemented in Evolution yet. The current plan is to use a heuristic algorithm to only check the blocks surrounding the player for collisions. If a collision is detected, then the player is moved such that the edge of its </w:t>
+      </w:r>
+      <w:proofErr w:type="spellStart"/>
+      <w:r>
+        <w:t>hitbox</w:t>
+      </w:r>
+      <w:proofErr w:type="spellEnd"/>
+      <w:r>
+        <w:t xml:space="preserve"> lies flush with the </w:t>
+      </w:r>
+      <w:proofErr w:type="spellStart"/>
+      <w:r>
+        <w:t>hitbox</w:t>
+      </w:r>
+      <w:proofErr w:type="spellEnd"/>
+      <w:r>
+        <w:t xml:space="preserve"> of the block.</w:t>
+      </w:r>
+    </w:p>
+    <w:p>
+      <w:r>
+        <w:t xml:space="preserve">Currently we are using </w:t>
+      </w:r>
+      <w:proofErr w:type="spellStart"/>
+      <w:r>
+        <w:t>BoundingBox</w:t>
+      </w:r>
+      <w:proofErr w:type="spellEnd"/>
+      <w:r>
+        <w:t xml:space="preserve"> structures for the bounding boxes. These work in 3D space, however, so this must be catered for. When collision detection is fully implemented, continuous gravity will also be implemented, to allow falling from heights under the influence of gravity.</w:t>
+      </w:r>
+    </w:p>
+    <w:p>
+      <w:pPr>
+        <w:pStyle w:val="Heading2"/>
+      </w:pPr>
+      <w:bookmarkStart w:id="13" w:name="_Toc321085955"/>
+      <w:r>
+        <w:t>Fluid Dynamics</w:t>
+      </w:r>
+      <w:bookmarkEnd w:id="13"/>
+    </w:p>
+    <w:p>
+      <w:r>
+        <w:t>No fluid dynamics have been implemented yet.</w:t>
+      </w:r>
+      <w:r>
+        <w:t xml:space="preserve"> The current plan for simulating fluid dynamics is to move water blocks from the top of a water plane with air gaps into empty spaces below them, and keep moving them from the top of the current plane until they form a completely flat plane wherever there is open air.</w:t>
+      </w:r>
+    </w:p>
+    <w:p>
+      <w:r>
+        <w:br w:type="page"/>
+      </w:r>
+    </w:p>
+    <w:p>
+      <w:pPr>
+        <w:pStyle w:val="Heading1"/>
+      </w:pPr>
+      <w:bookmarkStart w:id="14" w:name="_Toc321085956"/>
+      <w:r>
+        <w:lastRenderedPageBreak/>
+        <w:t>Afterthoughts</w:t>
+      </w:r>
+      <w:bookmarkEnd w:id="14"/>
+    </w:p>
+    <w:p>
+      <w:pPr>
+        <w:pStyle w:val="Heading2"/>
+      </w:pPr>
+      <w:bookmarkStart w:id="15" w:name="_Toc321085957"/>
+      <w:r>
+        <w:t>Possible I</w:t>
+      </w:r>
+      <w:r>
+        <w:t>mprovements</w:t>
+      </w:r>
+      <w:bookmarkEnd w:id="15"/>
     </w:p>
     <w:p>
       <w:pPr>
         <w:pStyle w:val="Heading3"/>
       </w:pPr>
-    </w:p>
-    <w:p>
-      <w:r>
-        <w:t>The idea I had to get trees to spawn in the world in sensible locations was to only allow them to spawn in a certain range of segments and in particular biomes.</w:t>
-      </w:r>
-      <w:r>
-        <w:t xml:space="preserve"> Basically I would read in each of these files within the range and starting from the top row check each row until I found a row that has two blocks together and air above each block</w:t>
+      <w:bookmarkStart w:id="16" w:name="_Toc321085958"/>
+      <w:r>
+        <w:t>Content Generation</w:t>
+      </w:r>
+      <w:bookmarkEnd w:id="16"/>
+    </w:p>
+    <w:p>
+      <w:pPr>
+        <w:pStyle w:val="Heading4"/>
+      </w:pPr>
+      <w:r>
+        <w:t>Biome Generation</w:t>
+      </w:r>
+    </w:p>
+    <w:p>
+      <w:r>
+        <w:t>Having coded the biome’s width and height in pixel values</w:t>
+      </w:r>
+      <w:r>
+        <w:t xml:space="preserve"> rather than the number of blocks wide and high</w:t>
+      </w:r>
+      <w:r>
+        <w:t xml:space="preserve"> was a pretty stellar mistake on my part.</w:t>
+      </w:r>
+      <w:r>
+        <w:t xml:space="preserve"> This seemingly simple</w:t>
+      </w:r>
+      <w:r>
+        <w:t xml:space="preserve"> difference has caused a great amount of heartache and increased the code complexity by a</w:t>
+      </w:r>
+      <w:r>
+        <w:t>n</w:t>
+      </w:r>
+      <w:r>
+        <w:t xml:space="preserve"> enormous amou</w:t>
+      </w:r>
+      <w:r>
+        <w:t>n</w:t>
+      </w:r>
+      <w:r>
+        <w:t>t</w:t>
+      </w:r>
+      <w:r>
+        <w:t>, getting it very near the point of being unreadable</w:t>
       </w:r>
       <w:r>
         <w:t>.</w:t>
       </w:r>
     </w:p>
     <w:p>
-      <w:r>
-        <w:t xml:space="preserve">I would then position a tree in the middle of these two blocks. The plan is to have the trees </w:t>
-      </w:r>
-      <w:r>
-        <w:t>grow as time in the game passes.</w:t>
-      </w:r>
-      <w:r>
-        <w:t xml:space="preserve"> Each tree will have several tree blocks associated with it and a tree top (so as to make it look nice graphically</w:t>
-      </w:r>
-      <w:r>
-        <w:t xml:space="preserve">). </w:t>
-      </w:r>
-      <w:r>
-        <w:t>Each tree block will drop 1 wood when cut down with an axe.</w:t>
-      </w:r>
-      <w:r>
-        <w:br w:type="page"/>
-      </w:r>
-    </w:p>
-    <w:p>
       <w:pPr>
-        <w:pStyle w:val="Heading1"/>
+        <w:pStyle w:val="Heading4"/>
       </w:pPr>
-      <w:bookmarkStart w:id="9" w:name="_Toc320974673"/>
-      <w:r>
-        <w:lastRenderedPageBreak/>
-        <w:t>Afterthoughts</w:t>
-      </w:r>
-      <w:bookmarkEnd w:id="9"/>
-    </w:p>
+      <w:r>
+        <w:t>Block Generation</w:t>
+      </w:r>
+    </w:p>
+    <w:p>
+      <w:r>
+        <w:t>Another significant mistake made by me was to decide that each block in game should be 15x15 pixels in size. A number divisible by 2 would have made blocks much easier to work with since and would have enabled us to code the block position using a centre value rather than by adding 15 to each blocks position.</w:t>
+      </w:r>
+      <w:r>
+        <w:t xml:space="preserve"> In case you were wondering, the textures themselves are in fact not </w:t>
+      </w:r>
+      <w:proofErr w:type="gramStart"/>
+      <w:r>
+        <w:t>15x15</w:t>
+      </w:r>
+      <w:proofErr w:type="gramEnd"/>
+      <w:r>
+        <w:t xml:space="preserve"> but are larger</w:t>
+      </w:r>
+      <w:r>
+        <w:t xml:space="preserve"> (18x18)</w:t>
+      </w:r>
+      <w:r>
+        <w:t xml:space="preserve"> to allow for some uneven surfaces in the texture to</w:t>
+      </w:r>
+      <w:r>
+        <w:t xml:space="preserve"> give a more rugged terrain effect.</w:t>
+      </w:r>
+    </w:p>
+    <w:p/>
     <w:p>
       <w:pPr>
         <w:pStyle w:val="Heading2"/>
       </w:pPr>
-      <w:bookmarkStart w:id="10" w:name="_Toc320974674"/>
-      <w:r>
-        <w:t>Possible I</w:t>
-      </w:r>
-      <w:r>
-        <w:t>mprovements</w:t>
-      </w:r>
-      <w:bookmarkEnd w:id="10"/>
-    </w:p>
-    <w:p>
-      <w:pPr>
-        <w:pStyle w:val="Heading3"/>
-      </w:pPr>
-      <w:bookmarkStart w:id="11" w:name="_Toc320974675"/>
-      <w:r>
-        <w:t>Content Generation</w:t>
-      </w:r>
-      <w:bookmarkEnd w:id="11"/>
-    </w:p>
-    <w:p>
-      <w:pPr>
-        <w:pStyle w:val="Heading4"/>
-      </w:pPr>
-      <w:r>
-        <w:t>Biome Generation</w:t>
-      </w:r>
-    </w:p>
-    <w:p>
-      <w:r>
-        <w:t>Having coded the biome’s width and height in pixel values</w:t>
-      </w:r>
-      <w:r>
-        <w:t xml:space="preserve"> rather than the number of blocks wide and high</w:t>
-      </w:r>
-      <w:r>
-        <w:t xml:space="preserve"> was a pretty stellar mistake on my part.</w:t>
-      </w:r>
-      <w:r>
-        <w:t xml:space="preserve"> This seemingly simple</w:t>
-      </w:r>
-      <w:r>
-        <w:t xml:space="preserve"> difference has caused a great amount of heartache and increased the code complexity by a</w:t>
-      </w:r>
-      <w:r>
-        <w:t>n</w:t>
-      </w:r>
-      <w:r>
-        <w:t xml:space="preserve"> enormous amou</w:t>
-      </w:r>
-      <w:r>
-        <w:t>n</w:t>
-      </w:r>
-      <w:r>
-        <w:t>t</w:t>
-      </w:r>
-      <w:r>
-        <w:t>, getting it very near the point of being unreadable</w:t>
-      </w:r>
-      <w:r>
-        <w:t>.</w:t>
-      </w:r>
-    </w:p>
-    <w:p>
-      <w:pPr>
-        <w:pStyle w:val="Heading4"/>
-      </w:pPr>
-      <w:r>
-        <w:t>Block Generation</w:t>
-      </w:r>
-    </w:p>
-    <w:p>
-      <w:r>
-        <w:t>Another significant mistake made by me was to decide that each block in game should be 15x15 pixels in size. A number divisible by 2 would have made blocks much easier to work with since and would have enabled us to code the block position using a centre value rather than by adding 15 to each blocks position.</w:t>
-      </w:r>
-      <w:r>
-        <w:t xml:space="preserve"> In case you were wondering, the textures themselves are in fact not </w:t>
-      </w:r>
-      <w:proofErr w:type="gramStart"/>
-      <w:r>
-        <w:t>15x15</w:t>
-      </w:r>
-      <w:proofErr w:type="gramEnd"/>
-      <w:r>
-        <w:t xml:space="preserve"> but are larger</w:t>
-      </w:r>
-      <w:r>
-        <w:t xml:space="preserve"> (18x18)</w:t>
-      </w:r>
-      <w:r>
-        <w:t xml:space="preserve"> to allow for some uneven surfaces in the texture to</w:t>
-      </w:r>
-      <w:r>
-        <w:t xml:space="preserve"> give a more rugged terrain effect.</w:t>
-      </w:r>
-    </w:p>
-    <w:p/>
-    <w:p>
-      <w:pPr>
-        <w:pStyle w:val="Heading2"/>
-      </w:pPr>
-      <w:bookmarkStart w:id="12" w:name="_Toc320974676"/>
+      <w:bookmarkStart w:id="17" w:name="_Toc321085959"/>
       <w:r>
         <w:t>Things we did good (IMO)</w:t>
       </w:r>
-      <w:bookmarkEnd w:id="12"/>
+      <w:bookmarkEnd w:id="17"/>
     </w:p>
     <w:p/>
     <w:sectPr>
-      <w:headerReference w:type="default" r:id="rId8"/>
+      <w:headerReference w:type="default" r:id="rId9"/>
       <w:pgSz w:w="11906" w:h="16838"/>
       <w:pgMar w:top="1440" w:right="1440" w:bottom="1440" w:left="1440" w:header="708" w:footer="708" w:gutter="0"/>
       <w:cols w:space="708"/>
@@ -2886,7 +3273,7 @@
 </file>
 
 <file path=word/endnotes.xml><?xml version="1.0" encoding="utf-8"?>
-<w:endnotes xmlns:ve="http://schemas.openxmlformats.org/markup-compatibility/2006" xmlns:o="urn:schemas-microsoft-com:office:office" xmlns:r="http://schemas.openxmlformats.org/officeDocument/2006/relationships" xmlns:m="http://schemas.openxmlformats.org/officeDocument/2006/math" xmlns:v="urn:schemas-microsoft-com:vml" xmlns:wp="http://schemas.openxmlformats.org/drawingml/2006/wordprocessingDrawing" xmlns:w10="urn:schemas-microsoft-com:office:word" xmlns:w="http://schemas.openxmlformats.org/wordprocessingml/2006/main" xmlns:wne="http://schemas.microsoft.com/office/word/2006/wordml">
+<w:endnotes xmlns:wpc="http://schemas.microsoft.com/office/word/2010/wordprocessingCanvas" xmlns:mc="http://schemas.openxmlformats.org/markup-compatibility/2006" xmlns:o="urn:schemas-microsoft-com:office:office" xmlns:r="http://schemas.openxmlformats.org/officeDocument/2006/relationships" xmlns:m="http://schemas.openxmlformats.org/officeDocument/2006/math" xmlns:v="urn:schemas-microsoft-com:vml" xmlns:wp14="http://schemas.microsoft.com/office/word/2010/wordprocessingDrawing" xmlns:wp="http://schemas.openxmlformats.org/drawingml/2006/wordprocessingDrawing" xmlns:w10="urn:schemas-microsoft-com:office:word" xmlns:w="http://schemas.openxmlformats.org/wordprocessingml/2006/main" xmlns:w14="http://schemas.microsoft.com/office/word/2010/wordml" xmlns:wpg="http://schemas.microsoft.com/office/word/2010/wordprocessingGroup" xmlns:wpi="http://schemas.microsoft.com/office/word/2010/wordprocessingInk" xmlns:wne="http://schemas.microsoft.com/office/word/2006/wordml" xmlns:wps="http://schemas.microsoft.com/office/word/2010/wordprocessingShape" mc:Ignorable="w14 wp14">
   <w:endnote w:type="separator" w:id="-1">
     <w:p>
       <w:pPr>
@@ -2911,7 +3298,7 @@
 </file>
 
 <file path=word/footnotes.xml><?xml version="1.0" encoding="utf-8"?>
-<w:footnotes xmlns:ve="http://schemas.openxmlformats.org/markup-compatibility/2006" xmlns:o="urn:schemas-microsoft-com:office:office" xmlns:r="http://schemas.openxmlformats.org/officeDocument/2006/relationships" xmlns:m="http://schemas.openxmlformats.org/officeDocument/2006/math" xmlns:v="urn:schemas-microsoft-com:vml" xmlns:wp="http://schemas.openxmlformats.org/drawingml/2006/wordprocessingDrawing" xmlns:w10="urn:schemas-microsoft-com:office:word" xmlns:w="http://schemas.openxmlformats.org/wordprocessingml/2006/main" xmlns:wne="http://schemas.microsoft.com/office/word/2006/wordml">
+<w:footnotes xmlns:wpc="http://schemas.microsoft.com/office/word/2010/wordprocessingCanvas" xmlns:mc="http://schemas.openxmlformats.org/markup-compatibility/2006" xmlns:o="urn:schemas-microsoft-com:office:office" xmlns:r="http://schemas.openxmlformats.org/officeDocument/2006/relationships" xmlns:m="http://schemas.openxmlformats.org/officeDocument/2006/math" xmlns:v="urn:schemas-microsoft-com:vml" xmlns:wp14="http://schemas.microsoft.com/office/word/2010/wordprocessingDrawing" xmlns:wp="http://schemas.openxmlformats.org/drawingml/2006/wordprocessingDrawing" xmlns:w10="urn:schemas-microsoft-com:office:word" xmlns:w="http://schemas.openxmlformats.org/wordprocessingml/2006/main" xmlns:w14="http://schemas.microsoft.com/office/word/2010/wordml" xmlns:wpg="http://schemas.microsoft.com/office/word/2010/wordprocessingGroup" xmlns:wpi="http://schemas.microsoft.com/office/word/2010/wordprocessingInk" xmlns:wne="http://schemas.microsoft.com/office/word/2006/wordml" xmlns:wps="http://schemas.microsoft.com/office/word/2010/wordprocessingShape" mc:Ignorable="w14 wp14">
   <w:footnote w:type="separator" w:id="-1">
     <w:p>
       <w:pPr>
@@ -2936,7 +3323,7 @@
 </file>
 
 <file path=word/header1.xml><?xml version="1.0" encoding="utf-8"?>
-<w:hdr xmlns:ve="http://schemas.openxmlformats.org/markup-compatibility/2006" xmlns:o="urn:schemas-microsoft-com:office:office" xmlns:r="http://schemas.openxmlformats.org/officeDocument/2006/relationships" xmlns:m="http://schemas.openxmlformats.org/officeDocument/2006/math" xmlns:v="urn:schemas-microsoft-com:vml" xmlns:wp="http://schemas.openxmlformats.org/drawingml/2006/wordprocessingDrawing" xmlns:w10="urn:schemas-microsoft-com:office:word" xmlns:w="http://schemas.openxmlformats.org/wordprocessingml/2006/main" xmlns:wne="http://schemas.microsoft.com/office/word/2006/wordml">
+<w:hdr xmlns:wpc="http://schemas.microsoft.com/office/word/2010/wordprocessingCanvas" xmlns:mc="http://schemas.openxmlformats.org/markup-compatibility/2006" xmlns:o="urn:schemas-microsoft-com:office:office" xmlns:r="http://schemas.openxmlformats.org/officeDocument/2006/relationships" xmlns:m="http://schemas.openxmlformats.org/officeDocument/2006/math" xmlns:v="urn:schemas-microsoft-com:vml" xmlns:wp14="http://schemas.microsoft.com/office/word/2010/wordprocessingDrawing" xmlns:wp="http://schemas.openxmlformats.org/drawingml/2006/wordprocessingDrawing" xmlns:w10="urn:schemas-microsoft-com:office:word" xmlns:w="http://schemas.openxmlformats.org/wordprocessingml/2006/main" xmlns:w14="http://schemas.microsoft.com/office/word/2010/wordml" xmlns:wpg="http://schemas.microsoft.com/office/word/2010/wordprocessingGroup" xmlns:wpi="http://schemas.microsoft.com/office/word/2010/wordprocessingInk" xmlns:wne="http://schemas.microsoft.com/office/word/2006/wordml" xmlns:wps="http://schemas.microsoft.com/office/word/2010/wordprocessingShape" mc:Ignorable="w14 wp14">
   <w:p>
     <w:pPr>
       <w:pStyle w:val="Header"/>
@@ -3007,7 +3394,7 @@
 </file>
 
 <file path=word/styles.xml><?xml version="1.0" encoding="utf-8"?>
-<w:styles xmlns:r="http://schemas.openxmlformats.org/officeDocument/2006/relationships" xmlns:w="http://schemas.openxmlformats.org/wordprocessingml/2006/main">
+<w:styles xmlns:mc="http://schemas.openxmlformats.org/markup-compatibility/2006" xmlns:r="http://schemas.openxmlformats.org/officeDocument/2006/relationships" xmlns:w="http://schemas.openxmlformats.org/wordprocessingml/2006/main" xmlns:w14="http://schemas.microsoft.com/office/word/2010/wordml" mc:Ignorable="w14">
   <w:docDefaults>
     <w:rPrDefault>
       <w:rPr>
@@ -3271,7 +3658,6 @@
     <w:uiPriority w:val="99"/>
     <w:semiHidden/>
     <w:unhideWhenUsed/>
-    <w:qFormat/>
     <w:tblPr>
       <w:tblInd w:w="0" w:type="dxa"/>
       <w:tblCellMar>
@@ -3514,6 +3900,196 @@
       <w:spacing w:after="100"/>
       <w:ind w:left="440"/>
     </w:pPr>
+  </w:style>
+</w:styles>
+</file>
+
+<file path=word/stylesWithEffects.xml><?xml version="1.0" encoding="utf-8"?>
+<w:styles xmlns:wpc="http://schemas.microsoft.com/office/word/2010/wordprocessingCanvas" xmlns:mc="http://schemas.openxmlformats.org/markup-compatibility/2006" xmlns:o="urn:schemas-microsoft-com:office:office" xmlns:r="http://schemas.openxmlformats.org/officeDocument/2006/relationships" xmlns:m="http://schemas.openxmlformats.org/officeDocument/2006/math" xmlns:v="urn:schemas-microsoft-com:vml" xmlns:wp14="http://schemas.microsoft.com/office/word/2010/wordprocessingDrawing" xmlns:wp="http://schemas.openxmlformats.org/drawingml/2006/wordprocessingDrawing" xmlns:w10="urn:schemas-microsoft-com:office:word" xmlns:w="http://schemas.openxmlformats.org/wordprocessingml/2006/main" xmlns:w14="http://schemas.microsoft.com/office/word/2010/wordml" xmlns:wpg="http://schemas.microsoft.com/office/word/2010/wordprocessingGroup" xmlns:wpi="http://schemas.microsoft.com/office/word/2010/wordprocessingInk" xmlns:wne="http://schemas.microsoft.com/office/word/2006/wordml" xmlns:wps="http://schemas.microsoft.com/office/word/2010/wordprocessingShape" mc:Ignorable="w14 wp14">
+  <w:docDefaults>
+    <w:rPrDefault>
+      <w:rPr>
+        <w:rFonts w:asciiTheme="minorHAnsi" w:eastAsiaTheme="minorEastAsia" w:hAnsiTheme="minorHAnsi" w:cstheme="minorBidi"/>
+        <w:sz w:val="22"/>
+        <w:szCs w:val="22"/>
+        <w:lang w:val="en-AU" w:eastAsia="en-AU" w:bidi="ar-SA"/>
+      </w:rPr>
+    </w:rPrDefault>
+    <w:pPrDefault>
+      <w:pPr>
+        <w:spacing w:after="200" w:line="276" w:lineRule="auto"/>
+      </w:pPr>
+    </w:pPrDefault>
+  </w:docDefaults>
+  <w:latentStyles w:defLockedState="0" w:defUIPriority="99" w:defSemiHidden="1" w:defUnhideWhenUsed="1" w:defQFormat="0" w:count="267">
+    <w:lsdException w:name="Normal" w:semiHidden="0" w:uiPriority="0" w:unhideWhenUsed="0" w:qFormat="1"/>
+    <w:lsdException w:name="heading 1" w:semiHidden="0" w:uiPriority="9" w:unhideWhenUsed="0" w:qFormat="1"/>
+    <w:lsdException w:name="heading 2" w:uiPriority="9" w:qFormat="1"/>
+    <w:lsdException w:name="heading 3" w:uiPriority="9" w:qFormat="1"/>
+    <w:lsdException w:name="heading 4" w:uiPriority="9" w:qFormat="1"/>
+    <w:lsdException w:name="heading 5" w:uiPriority="9" w:qFormat="1"/>
+    <w:lsdException w:name="heading 6" w:uiPriority="9" w:qFormat="1"/>
+    <w:lsdException w:name="heading 7" w:uiPriority="9" w:qFormat="1"/>
+    <w:lsdException w:name="heading 8" w:uiPriority="9" w:qFormat="1"/>
+    <w:lsdException w:name="heading 9" w:uiPriority="9" w:qFormat="1"/>
+    <w:lsdException w:name="toc 1" w:uiPriority="39"/>
+    <w:lsdException w:name="toc 2" w:uiPriority="39"/>
+    <w:lsdException w:name="toc 3" w:uiPriority="39"/>
+    <w:lsdException w:name="toc 4" w:uiPriority="39"/>
+    <w:lsdException w:name="toc 5" w:uiPriority="39"/>
+    <w:lsdException w:name="toc 6" w:uiPriority="39"/>
+    <w:lsdException w:name="toc 7" w:uiPriority="39"/>
+    <w:lsdException w:name="toc 8" w:uiPriority="39"/>
+    <w:lsdException w:name="toc 9" w:uiPriority="39"/>
+    <w:lsdException w:name="caption" w:uiPriority="35" w:qFormat="1"/>
+    <w:lsdException w:name="Title" w:semiHidden="0" w:uiPriority="10" w:unhideWhenUsed="0" w:qFormat="1"/>
+    <w:lsdException w:name="Default Paragraph Font" w:uiPriority="1"/>
+    <w:lsdException w:name="Subtitle" w:semiHidden="0" w:uiPriority="11" w:unhideWhenUsed="0" w:qFormat="1"/>
+    <w:lsdException w:name="Strong" w:semiHidden="0" w:uiPriority="22" w:unhideWhenUsed="0" w:qFormat="1"/>
+    <w:lsdException w:name="Emphasis" w:semiHidden="0" w:uiPriority="20" w:unhideWhenUsed="0" w:qFormat="1"/>
+    <w:lsdException w:name="Table Grid" w:semiHidden="0" w:uiPriority="59" w:unhideWhenUsed="0"/>
+    <w:lsdException w:name="Placeholder Text" w:unhideWhenUsed="0"/>
+    <w:lsdException w:name="No Spacing" w:semiHidden="0" w:uiPriority="1" w:unhideWhenUsed="0" w:qFormat="1"/>
+    <w:lsdException w:name="Light Shading" w:semiHidden="0" w:uiPriority="60" w:unhideWhenUsed="0"/>
+    <w:lsdException w:name="Light List" w:semiHidden="0" w:uiPriority="61" w:unhideWhenUsed="0"/>
+    <w:lsdException w:name="Light Grid" w:semiHidden="0" w:uiPriority="62" w:unhideWhenUsed="0"/>
+    <w:lsdException w:name="Medium Shading 1" w:semiHidden="0" w:uiPriority="63" w:unhideWhenUsed="0"/>
+    <w:lsdException w:name="Medium Shading 2" w:semiHidden="0" w:uiPriority="64" w:unhideWhenUsed="0"/>
+    <w:lsdException w:name="Medium List 1" w:semiHidden="0" w:uiPriority="65" w:unhideWhenUsed="0"/>
+    <w:lsdException w:name="Medium List 2" w:semiHidden="0" w:uiPriority="66" w:unhideWhenUsed="0"/>
+    <w:lsdException w:name="Medium Grid 1" w:semiHidden="0" w:uiPriority="67" w:unhideWhenUsed="0"/>
+    <w:lsdException w:name="Medium Grid 2" w:semiHidden="0" w:uiPriority="68" w:unhideWhenUsed="0"/>
+    <w:lsdException w:name="Medium Grid 3" w:semiHidden="0" w:uiPriority="69" w:unhideWhenUsed="0"/>
+    <w:lsdException w:name="Dark List" w:semiHidden="0" w:uiPriority="70" w:unhideWhenUsed="0"/>
+    <w:lsdException w:name="Colorful Shading" w:semiHidden="0" w:uiPriority="71" w:unhideWhenUsed="0"/>
+    <w:lsdException w:name="Colorful List" w:semiHidden="0" w:uiPriority="72" w:unhideWhenUsed="0"/>
+    <w:lsdException w:name="Colorful Grid" w:semiHidden="0" w:uiPriority="73" w:unhideWhenUsed="0"/>
+    <w:lsdException w:name="Light Shading Accent 1" w:semiHidden="0" w:uiPriority="60" w:unhideWhenUsed="0"/>
+    <w:lsdException w:name="Light List Accent 1" w:semiHidden="0" w:uiPriority="61" w:unhideWhenUsed="0"/>
+    <w:lsdException w:name="Light Grid Accent 1" w:semiHidden="0" w:uiPriority="62" w:unhideWhenUsed="0"/>
+    <w:lsdException w:name="Medium Shading 1 Accent 1" w:semiHidden="0" w:uiPriority="63" w:unhideWhenUsed="0"/>
+    <w:lsdException w:name="Medium Shading 2 Accent 1" w:semiHidden="0" w:uiPriority="64" w:unhideWhenUsed="0"/>
+    <w:lsdException w:name="Medium List 1 Accent 1" w:semiHidden="0" w:uiPriority="65" w:unhideWhenUsed="0"/>
+    <w:lsdException w:name="Revision" w:unhideWhenUsed="0"/>
+    <w:lsdException w:name="List Paragraph" w:semiHidden="0" w:uiPriority="34" w:unhideWhenUsed="0" w:qFormat="1"/>
+    <w:lsdException w:name="Quote" w:semiHidden="0" w:uiPriority="29" w:unhideWhenUsed="0" w:qFormat="1"/>
+    <w:lsdException w:name="Intense Quote" w:semiHidden="0" w:uiPriority="30" w:unhideWhenUsed="0" w:qFormat="1"/>
+    <w:lsdException w:name="Medium List 2 Accent 1" w:semiHidden="0" w:uiPriority="66" w:unhideWhenUsed="0"/>
+    <w:lsdException w:name="Medium Grid 1 Accent 1" w:semiHidden="0" w:uiPriority="67" w:unhideWhenUsed="0"/>
+    <w:lsdException w:name="Medium Grid 2 Accent 1" w:semiHidden="0" w:uiPriority="68" w:unhideWhenUsed="0"/>
+    <w:lsdException w:name="Medium Grid 3 Accent 1" w:semiHidden="0" w:uiPriority="69" w:unhideWhenUsed="0"/>
+    <w:lsdException w:name="Dark List Accent 1" w:semiHidden="0" w:uiPriority="70" w:unhideWhenUsed="0"/>
+    <w:lsdException w:name="Colorful Shading Accent 1" w:semiHidden="0" w:uiPriority="71" w:unhideWhenUsed="0"/>
+    <w:lsdException w:name="Colorful List Accent 1" w:semiHidden="0" w:uiPriority="72" w:unhideWhenUsed="0"/>
+    <w:lsdException w:name="Colorful Grid Accent 1" w:semiHidden="0" w:uiPriority="73" w:unhideWhenUsed="0"/>
+    <w:lsdException w:name="Light Shading Accent 2" w:semiHidden="0" w:uiPriority="60" w:unhideWhenUsed="0"/>
+    <w:lsdException w:name="Light List Accent 2" w:semiHidden="0" w:uiPriority="61" w:unhideWhenUsed="0"/>
+    <w:lsdException w:name="Light Grid Accent 2" w:semiHidden="0" w:uiPriority="62" w:unhideWhenUsed="0"/>
+    <w:lsdException w:name="Medium Shading 1 Accent 2" w:semiHidden="0" w:uiPriority="63" w:unhideWhenUsed="0"/>
+    <w:lsdException w:name="Medium Shading 2 Accent 2" w:semiHidden="0" w:uiPriority="64" w:unhideWhenUsed="0"/>
+    <w:lsdException w:name="Medium List 1 Accent 2" w:semiHidden="0" w:uiPriority="65" w:unhideWhenUsed="0"/>
+    <w:lsdException w:name="Medium List 2 Accent 2" w:semiHidden="0" w:uiPriority="66" w:unhideWhenUsed="0"/>
+    <w:lsdException w:name="Medium Grid 1 Accent 2" w:semiHidden="0" w:uiPriority="67" w:unhideWhenUsed="0"/>
+    <w:lsdException w:name="Medium Grid 2 Accent 2" w:semiHidden="0" w:uiPriority="68" w:unhideWhenUsed="0"/>
+    <w:lsdException w:name="Medium Grid 3 Accent 2" w:semiHidden="0" w:uiPriority="69" w:unhideWhenUsed="0"/>
+    <w:lsdException w:name="Dark List Accent 2" w:semiHidden="0" w:uiPriority="70" w:unhideWhenUsed="0"/>
+    <w:lsdException w:name="Colorful Shading Accent 2" w:semiHidden="0" w:uiPriority="71" w:unhideWhenUsed="0"/>
+    <w:lsdException w:name="Colorful List Accent 2" w:semiHidden="0" w:uiPriority="72" w:unhideWhenUsed="0"/>
+    <w:lsdException w:name="Colorful Grid Accent 2" w:semiHidden="0" w:uiPriority="73" w:unhideWhenUsed="0"/>
+    <w:lsdException w:name="Light Shading Accent 3" w:semiHidden="0" w:uiPriority="60" w:unhideWhenUsed="0"/>
+    <w:lsdException w:name="Light List Accent 3" w:semiHidden="0" w:uiPriority="61" w:unhideWhenUsed="0"/>
+    <w:lsdException w:name="Light Grid Accent 3" w:semiHidden="0" w:uiPriority="62" w:unhideWhenUsed="0"/>
+    <w:lsdException w:name="Medium Shading 1 Accent 3" w:semiHidden="0" w:uiPriority="63" w:unhideWhenUsed="0"/>
+    <w:lsdException w:name="Medium Shading 2 Accent 3" w:semiHidden="0" w:uiPriority="64" w:unhideWhenUsed="0"/>
+    <w:lsdException w:name="Medium List 1 Accent 3" w:semiHidden="0" w:uiPriority="65" w:unhideWhenUsed="0"/>
+    <w:lsdException w:name="Medium List 2 Accent 3" w:semiHidden="0" w:uiPriority="66" w:unhideWhenUsed="0"/>
+    <w:lsdException w:name="Medium Grid 1 Accent 3" w:semiHidden="0" w:uiPriority="67" w:unhideWhenUsed="0"/>
+    <w:lsdException w:name="Medium Grid 2 Accent 3" w:semiHidden="0" w:uiPriority="68" w:unhideWhenUsed="0"/>
+    <w:lsdException w:name="Medium Grid 3 Accent 3" w:semiHidden="0" w:uiPriority="69" w:unhideWhenUsed="0"/>
+    <w:lsdException w:name="Dark List Accent 3" w:semiHidden="0" w:uiPriority="70" w:unhideWhenUsed="0"/>
+    <w:lsdException w:name="Colorful Shading Accent 3" w:semiHidden="0" w:uiPriority="71" w:unhideWhenUsed="0"/>
+    <w:lsdException w:name="Colorful List Accent 3" w:semiHidden="0" w:uiPriority="72" w:unhideWhenUsed="0"/>
+    <w:lsdException w:name="Colorful Grid Accent 3" w:semiHidden="0" w:uiPriority="73" w:unhideWhenUsed="0"/>
+    <w:lsdException w:name="Light Shading Accent 4" w:semiHidden="0" w:uiPriority="60" w:unhideWhenUsed="0"/>
+    <w:lsdException w:name="Light List Accent 4" w:semiHidden="0" w:uiPriority="61" w:unhideWhenUsed="0"/>
+    <w:lsdException w:name="Light Grid Accent 4" w:semiHidden="0" w:uiPriority="62" w:unhideWhenUsed="0"/>
+    <w:lsdException w:name="Medium Shading 1 Accent 4" w:semiHidden="0" w:uiPriority="63" w:unhideWhenUsed="0"/>
+    <w:lsdException w:name="Medium Shading 2 Accent 4" w:semiHidden="0" w:uiPriority="64" w:unhideWhenUsed="0"/>
+    <w:lsdException w:name="Medium List 1 Accent 4" w:semiHidden="0" w:uiPriority="65" w:unhideWhenUsed="0"/>
+    <w:lsdException w:name="Medium List 2 Accent 4" w:semiHidden="0" w:uiPriority="66" w:unhideWhenUsed="0"/>
+    <w:lsdException w:name="Medium Grid 1 Accent 4" w:semiHidden="0" w:uiPriority="67" w:unhideWhenUsed="0"/>
+    <w:lsdException w:name="Medium Grid 2 Accent 4" w:semiHidden="0" w:uiPriority="68" w:unhideWhenUsed="0"/>
+    <w:lsdException w:name="Medium Grid 3 Accent 4" w:semiHidden="0" w:uiPriority="69" w:unhideWhenUsed="0"/>
+    <w:lsdException w:name="Dark List Accent 4" w:semiHidden="0" w:uiPriority="70" w:unhideWhenUsed="0"/>
+    <w:lsdException w:name="Colorful Shading Accent 4" w:semiHidden="0" w:uiPriority="71" w:unhideWhenUsed="0"/>
+    <w:lsdException w:name="Colorful List Accent 4" w:semiHidden="0" w:uiPriority="72" w:unhideWhenUsed="0"/>
+    <w:lsdException w:name="Colorful Grid Accent 4" w:semiHidden="0" w:uiPriority="73" w:unhideWhenUsed="0"/>
+    <w:lsdException w:name="Light Shading Accent 5" w:semiHidden="0" w:uiPriority="60" w:unhideWhenUsed="0"/>
+    <w:lsdException w:name="Light List Accent 5" w:semiHidden="0" w:uiPriority="61" w:unhideWhenUsed="0"/>
+    <w:lsdException w:name="Light Grid Accent 5" w:semiHidden="0" w:uiPriority="62" w:unhideWhenUsed="0"/>
+    <w:lsdException w:name="Medium Shading 1 Accent 5" w:semiHidden="0" w:uiPriority="63" w:unhideWhenUsed="0"/>
+    <w:lsdException w:name="Medium Shading 2 Accent 5" w:semiHidden="0" w:uiPriority="64" w:unhideWhenUsed="0"/>
+    <w:lsdException w:name="Medium List 1 Accent 5" w:semiHidden="0" w:uiPriority="65" w:unhideWhenUsed="0"/>
+    <w:lsdException w:name="Medium List 2 Accent 5" w:semiHidden="0" w:uiPriority="66" w:unhideWhenUsed="0"/>
+    <w:lsdException w:name="Medium Grid 1 Accent 5" w:semiHidden="0" w:uiPriority="67" w:unhideWhenUsed="0"/>
+    <w:lsdException w:name="Medium Grid 2 Accent 5" w:semiHidden="0" w:uiPriority="68" w:unhideWhenUsed="0"/>
+    <w:lsdException w:name="Medium Grid 3 Accent 5" w:semiHidden="0" w:uiPriority="69" w:unhideWhenUsed="0"/>
+    <w:lsdException w:name="Dark List Accent 5" w:semiHidden="0" w:uiPriority="70" w:unhideWhenUsed="0"/>
+    <w:lsdException w:name="Colorful Shading Accent 5" w:semiHidden="0" w:uiPriority="71" w:unhideWhenUsed="0"/>
+    <w:lsdException w:name="Colorful List Accent 5" w:semiHidden="0" w:uiPriority="72" w:unhideWhenUsed="0"/>
+    <w:lsdException w:name="Colorful Grid Accent 5" w:semiHidden="0" w:uiPriority="73" w:unhideWhenUsed="0"/>
+    <w:lsdException w:name="Light Shading Accent 6" w:semiHidden="0" w:uiPriority="60" w:unhideWhenUsed="0"/>
+    <w:lsdException w:name="Light List Accent 6" w:semiHidden="0" w:uiPriority="61" w:unhideWhenUsed="0"/>
+    <w:lsdException w:name="Light Grid Accent 6" w:semiHidden="0" w:uiPriority="62" w:unhideWhenUsed="0"/>
+    <w:lsdException w:name="Medium Shading 1 Accent 6" w:semiHidden="0" w:uiPriority="63" w:unhideWhenUsed="0"/>
+    <w:lsdException w:name="Medium Shading 2 Accent 6" w:semiHidden="0" w:uiPriority="64" w:unhideWhenUsed="0"/>
+    <w:lsdException w:name="Medium List 1 Accent 6" w:semiHidden="0" w:uiPriority="65" w:unhideWhenUsed="0"/>
+    <w:lsdException w:name="Medium List 2 Accent 6" w:semiHidden="0" w:uiPriority="66" w:unhideWhenUsed="0"/>
+    <w:lsdException w:name="Medium Grid 1 Accent 6" w:semiHidden="0" w:uiPriority="67" w:unhideWhenUsed="0"/>
+    <w:lsdException w:name="Medium Grid 2 Accent 6" w:semiHidden="0" w:uiPriority="68" w:unhideWhenUsed="0"/>
+    <w:lsdException w:name="Medium Grid 3 Accent 6" w:semiHidden="0" w:uiPriority="69" w:unhideWhenUsed="0"/>
+    <w:lsdException w:name="Dark List Accent 6" w:semiHidden="0" w:uiPriority="70" w:unhideWhenUsed="0"/>
+    <w:lsdException w:name="Colorful Shading Accent 6" w:semiHidden="0" w:uiPriority="71" w:unhideWhenUsed="0"/>
+    <w:lsdException w:name="Colorful List Accent 6" w:semiHidden="0" w:uiPriority="72" w:unhideWhenUsed="0"/>
+    <w:lsdException w:name="Colorful Grid Accent 6" w:semiHidden="0" w:uiPriority="73" w:unhideWhenUsed="0"/>
+    <w:lsdException w:name="Subtle Emphasis" w:semiHidden="0" w:uiPriority="19" w:unhideWhenUsed="0" w:qFormat="1"/>
+    <w:lsdException w:name="Intense Emphasis" w:semiHidden="0" w:uiPriority="21" w:unhideWhenUsed="0" w:qFormat="1"/>
+    <w:lsdException w:name="Subtle Reference" w:semiHidden="0" w:uiPriority="31" w:unhideWhenUsed="0" w:qFormat="1"/>
+    <w:lsdException w:name="Intense Reference" w:semiHidden="0" w:uiPriority="32" w:unhideWhenUsed="0" w:qFormat="1"/>
+    <w:lsdException w:name="Book Title" w:semiHidden="0" w:uiPriority="33" w:unhideWhenUsed="0" w:qFormat="1"/>
+    <w:lsdException w:name="Bibliography" w:uiPriority="37"/>
+    <w:lsdException w:name="TOC Heading" w:uiPriority="39" w:qFormat="1"/>
+  </w:latentStyles>
+  <w:style w:type="paragraph" w:default="1" w:styleId="Normal">
+    <w:name w:val="Normal"/>
+    <w:qFormat/>
+  </w:style>
+  <w:style w:type="character" w:default="1" w:styleId="DefaultParagraphFont">
+    <w:name w:val="Default Paragraph Font"/>
+    <w:uiPriority w:val="1"/>
+    <w:semiHidden/>
+    <w:unhideWhenUsed/>
+  </w:style>
+  <w:style w:type="table" w:default="1" w:styleId="TableNormal">
+    <w:name w:val="Normal Table"/>
+    <w:uiPriority w:val="99"/>
+    <w:semiHidden/>
+    <w:unhideWhenUsed/>
+    <w:tblPr>
+      <w:tblInd w:w="0" w:type="dxa"/>
+      <w:tblCellMar>
+        <w:top w:w="0" w:type="dxa"/>
+        <w:left w:w="108" w:type="dxa"/>
+        <w:bottom w:w="0" w:type="dxa"/>
+        <w:right w:w="108" w:type="dxa"/>
+      </w:tblCellMar>
+    </w:tblPr>
+  </w:style>
+  <w:style w:type="numbering" w:default="1" w:styleId="NoList">
+    <w:name w:val="No List"/>
+    <w:uiPriority w:val="99"/>
+    <w:semiHidden/>
+    <w:unhideWhenUsed/>
   </w:style>
 </w:styles>
 </file>
@@ -3806,7 +4382,7 @@
 </file>
 
 <file path=customXml/itemProps1.xml><?xml version="1.0" encoding="utf-8"?>
-<ds:datastoreItem xmlns:ds="http://schemas.openxmlformats.org/officeDocument/2006/customXml" ds:itemID="{373B0847-DDCD-4BE5-81BD-9630B7E45638}">
+<ds:datastoreItem xmlns:ds="http://schemas.openxmlformats.org/officeDocument/2006/customXml" ds:itemID="{01117147-177E-4406-89FD-E06C77A6319B}">
   <ds:schemaRefs>
     <ds:schemaRef ds:uri="http://schemas.openxmlformats.org/officeDocument/2006/bibliography"/>
   </ds:schemaRefs>

</xml_diff>